<commit_message>
Edit display of practice tasks
</commit_message>
<xml_diff>
--- a/ticket_generator/template.docx
+++ b/ticket_generator/template.docx
@@ -113,40 +113,6 @@
         </w:rPr>
         <w:t>]]</w:t>
       </w:r>
-    </w:p>
-    <w:p>
-      <w:pPr>
-        <w:rPr>
-          <w:sz w:val="28"/>
-          <w:szCs w:val="28"/>
-        </w:rPr>
-      </w:pPr>
-      <w:r>
-        <w:rPr>
-          <w:sz w:val="28"/>
-          <w:szCs w:val="28"/>
-        </w:rPr>
-        <w:br/>
-      </w:r>
-      <w:r>
-        <w:rPr>
-          <w:sz w:val="28"/>
-          <w:szCs w:val="28"/>
-        </w:rPr>
-        <w:t>Практическое задание берётся отдельно.</w:t>
-      </w:r>
-    </w:p>
-    <w:p>
-      <w:pPr>
-        <w:jc w:val="center"/>
-        <w:rPr>
-          <w:b/>
-          <w:bCs/>
-          <w:sz w:val="32"/>
-          <w:szCs w:val="32"/>
-          <w:lang w:val="en-US"/>
-        </w:rPr>
-      </w:pPr>
     </w:p>
     <w:sectPr>
       <w:headerReference w:type="default" r:id="rId8"/>

</xml_diff>